<commit_message>
commit before send to Dr.
</commit_message>
<xml_diff>
--- a/doc/multiplier.docx
+++ b/doc/multiplier.docx
@@ -288,10 +288,9 @@
                       <w:rPr>
                         <w:rFonts w:hint="cs"/>
                         <w:color w:val="4F81BD" w:themeColor="accent1"/>
-                        <w:rtl/>
                         <w:lang w:bidi="ar-EG"/>
                       </w:rPr>
-                      <w:t xml:space="preserve"> </w:t>
+                      <w:t>Amr Elhosiny</w:t>
                     </w:r>
                   </w:p>
                 </w:sdtContent>
@@ -411,7 +410,7 @@
               <w:r>
                 <w:fldChar w:fldCharType="separate"/>
               </w:r>
-              <w:hyperlink w:anchor="_Toc391990641" w:history="1">
+              <w:hyperlink w:anchor="_Toc391996669" w:history="1">
                 <w:r>
                   <w:rPr>
                     <w:rStyle w:val="Hyperlink"/>
@@ -438,7 +437,7 @@
                     <w:noProof/>
                     <w:webHidden/>
                   </w:rPr>
-                  <w:instrText xml:space="preserve"> PAGEREF _Toc391990641 \h </w:instrText>
+                  <w:instrText xml:space="preserve"> PAGEREF _Toc391996669 \h </w:instrText>
                 </w:r>
                 <w:r>
                   <w:rPr>
@@ -480,7 +479,7 @@
                   <w:noProof/>
                 </w:rPr>
               </w:pPr>
-              <w:hyperlink w:anchor="_Toc391990642" w:history="1">
+              <w:hyperlink w:anchor="_Toc391996670" w:history="1">
                 <w:r>
                   <w:rPr>
                     <w:rStyle w:val="Hyperlink"/>
@@ -507,7 +506,7 @@
                     <w:noProof/>
                     <w:webHidden/>
                   </w:rPr>
-                  <w:instrText xml:space="preserve"> PAGEREF _Toc391990642 \h </w:instrText>
+                  <w:instrText xml:space="preserve"> PAGEREF _Toc391996670 \h </w:instrText>
                 </w:r>
                 <w:r>
                   <w:rPr>
@@ -549,7 +548,7 @@
                   <w:noProof/>
                 </w:rPr>
               </w:pPr>
-              <w:hyperlink w:anchor="_Toc391990643" w:history="1">
+              <w:hyperlink w:anchor="_Toc391996671" w:history="1">
                 <w:r>
                   <w:rPr>
                     <w:rStyle w:val="Hyperlink"/>
@@ -576,7 +575,7 @@
                     <w:noProof/>
                     <w:webHidden/>
                   </w:rPr>
-                  <w:instrText xml:space="preserve"> PAGEREF _Toc391990643 \h </w:instrText>
+                  <w:instrText xml:space="preserve"> PAGEREF _Toc391996671 \h </w:instrText>
                 </w:r>
                 <w:r>
                   <w:rPr>
@@ -618,7 +617,7 @@
                   <w:noProof/>
                 </w:rPr>
               </w:pPr>
-              <w:hyperlink w:anchor="_Toc391990644" w:history="1">
+              <w:hyperlink w:anchor="_Toc391996672" w:history="1">
                 <w:r>
                   <w:rPr>
                     <w:rStyle w:val="Hyperlink"/>
@@ -645,7 +644,7 @@
                     <w:noProof/>
                     <w:webHidden/>
                   </w:rPr>
-                  <w:instrText xml:space="preserve"> PAGEREF _Toc391990644 \h </w:instrText>
+                  <w:instrText xml:space="preserve"> PAGEREF _Toc391996672 \h </w:instrText>
                 </w:r>
                 <w:r>
                   <w:rPr>
@@ -687,7 +686,7 @@
                   <w:noProof/>
                 </w:rPr>
               </w:pPr>
-              <w:hyperlink w:anchor="_Toc391990645" w:history="1">
+              <w:hyperlink w:anchor="_Toc391996673" w:history="1">
                 <w:r>
                   <w:rPr>
                     <w:rStyle w:val="Hyperlink"/>
@@ -714,7 +713,7 @@
                     <w:noProof/>
                     <w:webHidden/>
                   </w:rPr>
-                  <w:instrText xml:space="preserve"> PAGEREF _Toc391990645 \h </w:instrText>
+                  <w:instrText xml:space="preserve"> PAGEREF _Toc391996673 \h </w:instrText>
                 </w:r>
                 <w:r>
                   <w:rPr>
@@ -756,7 +755,7 @@
                   <w:noProof/>
                 </w:rPr>
               </w:pPr>
-              <w:hyperlink w:anchor="_Toc391990646" w:history="1">
+              <w:hyperlink w:anchor="_Toc391996674" w:history="1">
                 <w:r>
                   <w:rPr>
                     <w:rStyle w:val="Hyperlink"/>
@@ -783,7 +782,7 @@
                     <w:noProof/>
                     <w:webHidden/>
                   </w:rPr>
-                  <w:instrText xml:space="preserve"> PAGEREF _Toc391990646 \h </w:instrText>
+                  <w:instrText xml:space="preserve"> PAGEREF _Toc391996674 \h </w:instrText>
                 </w:r>
                 <w:r>
                   <w:rPr>
@@ -825,7 +824,7 @@
                   <w:noProof/>
                 </w:rPr>
               </w:pPr>
-              <w:hyperlink w:anchor="_Toc391990647" w:history="1">
+              <w:hyperlink w:anchor="_Toc391996675" w:history="1">
                 <w:r>
                   <w:rPr>
                     <w:rStyle w:val="Hyperlink"/>
@@ -852,7 +851,7 @@
                     <w:noProof/>
                     <w:webHidden/>
                   </w:rPr>
-                  <w:instrText xml:space="preserve"> PAGEREF _Toc391990647 \h </w:instrText>
+                  <w:instrText xml:space="preserve"> PAGEREF _Toc391996675 \h </w:instrText>
                 </w:r>
                 <w:r>
                   <w:rPr>
@@ -894,7 +893,7 @@
                   <w:noProof/>
                 </w:rPr>
               </w:pPr>
-              <w:hyperlink w:anchor="_Toc391990648" w:history="1">
+              <w:hyperlink w:anchor="_Toc391996676" w:history="1">
                 <w:r>
                   <w:rPr>
                     <w:rStyle w:val="Hyperlink"/>
@@ -921,7 +920,7 @@
                     <w:noProof/>
                     <w:webHidden/>
                   </w:rPr>
-                  <w:instrText xml:space="preserve"> PAGEREF _Toc391990648 \h </w:instrText>
+                  <w:instrText xml:space="preserve"> PAGEREF _Toc391996676 \h </w:instrText>
                 </w:r>
                 <w:r>
                   <w:rPr>
@@ -963,7 +962,7 @@
                   <w:noProof/>
                 </w:rPr>
               </w:pPr>
-              <w:hyperlink w:anchor="_Toc391990649" w:history="1">
+              <w:hyperlink w:anchor="_Toc391996677" w:history="1">
                 <w:r>
                   <w:rPr>
                     <w:rStyle w:val="Hyperlink"/>
@@ -990,7 +989,7 @@
                     <w:noProof/>
                     <w:webHidden/>
                   </w:rPr>
-                  <w:instrText xml:space="preserve"> PAGEREF _Toc391990649 \h </w:instrText>
+                  <w:instrText xml:space="preserve"> PAGEREF _Toc391996677 \h </w:instrText>
                 </w:r>
                 <w:r>
                   <w:rPr>
@@ -1032,7 +1031,7 @@
                   <w:noProof/>
                 </w:rPr>
               </w:pPr>
-              <w:hyperlink w:anchor="_Toc391990650" w:history="1">
+              <w:hyperlink w:anchor="_Toc391996678" w:history="1">
                 <w:r>
                   <w:rPr>
                     <w:rStyle w:val="Hyperlink"/>
@@ -1061,7 +1060,7 @@
                     <w:noProof/>
                     <w:webHidden/>
                   </w:rPr>
-                  <w:instrText xml:space="preserve"> PAGEREF _Toc391990650 \h </w:instrText>
+                  <w:instrText xml:space="preserve"> PAGEREF _Toc391996678 \h </w:instrText>
                 </w:r>
                 <w:r>
                   <w:rPr>
@@ -1103,7 +1102,7 @@
                   <w:noProof/>
                 </w:rPr>
               </w:pPr>
-              <w:hyperlink w:anchor="_Toc391990651" w:history="1">
+              <w:hyperlink w:anchor="_Toc391996679" w:history="1">
                 <w:r>
                   <w:rPr>
                     <w:rStyle w:val="Hyperlink"/>
@@ -1132,7 +1131,7 @@
                     <w:noProof/>
                     <w:webHidden/>
                   </w:rPr>
-                  <w:instrText xml:space="preserve"> PAGEREF _Toc391990651 \h </w:instrText>
+                  <w:instrText xml:space="preserve"> PAGEREF _Toc391996679 \h </w:instrText>
                 </w:r>
                 <w:r>
                   <w:rPr>
@@ -1174,7 +1173,7 @@
                   <w:noProof/>
                 </w:rPr>
               </w:pPr>
-              <w:hyperlink w:anchor="_Toc391990652" w:history="1">
+              <w:hyperlink w:anchor="_Toc391996680" w:history="1">
                 <w:r>
                   <w:rPr>
                     <w:rStyle w:val="Hyperlink"/>
@@ -1201,7 +1200,7 @@
                     <w:noProof/>
                     <w:webHidden/>
                   </w:rPr>
-                  <w:instrText xml:space="preserve"> PAGEREF _Toc391990652 \h </w:instrText>
+                  <w:instrText xml:space="preserve"> PAGEREF _Toc391996680 \h </w:instrText>
                 </w:r>
                 <w:r>
                   <w:rPr>
@@ -1243,7 +1242,7 @@
                   <w:noProof/>
                 </w:rPr>
               </w:pPr>
-              <w:hyperlink w:anchor="_Toc391990653" w:history="1">
+              <w:hyperlink w:anchor="_Toc391996681" w:history="1">
                 <w:r>
                   <w:rPr>
                     <w:rStyle w:val="Hyperlink"/>
@@ -1270,7 +1269,7 @@
                     <w:noProof/>
                     <w:webHidden/>
                   </w:rPr>
-                  <w:instrText xml:space="preserve"> PAGEREF _Toc391990653 \h </w:instrText>
+                  <w:instrText xml:space="preserve"> PAGEREF _Toc391996681 \h </w:instrText>
                 </w:r>
                 <w:r>
                   <w:rPr>
@@ -1291,6 +1290,75 @@
                     <w:webHidden/>
                   </w:rPr>
                   <w:t>12</w:t>
+                </w:r>
+                <w:r>
+                  <w:rPr>
+                    <w:noProof/>
+                    <w:webHidden/>
+                  </w:rPr>
+                  <w:fldChar w:fldCharType="end"/>
+                </w:r>
+              </w:hyperlink>
+            </w:p>
+            <w:p>
+              <w:pPr>
+                <w:pStyle w:val="TOC1"/>
+                <w:tabs>
+                  <w:tab w:val="right" w:leader="dot" w:pos="9350"/>
+                </w:tabs>
+                <w:rPr>
+                  <w:rFonts w:eastAsiaTheme="minorEastAsia"/>
+                  <w:noProof/>
+                </w:rPr>
+              </w:pPr>
+              <w:hyperlink w:anchor="_Toc391996682" w:history="1">
+                <w:r>
+                  <w:rPr>
+                    <w:rStyle w:val="Hyperlink"/>
+                    <w:noProof/>
+                  </w:rPr>
+                  <w:t>Version Control</w:t>
+                </w:r>
+                <w:r>
+                  <w:rPr>
+                    <w:noProof/>
+                    <w:webHidden/>
+                  </w:rPr>
+                  <w:tab/>
+                </w:r>
+                <w:r>
+                  <w:rPr>
+                    <w:noProof/>
+                    <w:webHidden/>
+                  </w:rPr>
+                  <w:fldChar w:fldCharType="begin"/>
+                </w:r>
+                <w:r>
+                  <w:rPr>
+                    <w:noProof/>
+                    <w:webHidden/>
+                  </w:rPr>
+                  <w:instrText xml:space="preserve"> PAGEREF _Toc391996682 \h </w:instrText>
+                </w:r>
+                <w:r>
+                  <w:rPr>
+                    <w:noProof/>
+                    <w:webHidden/>
+                  </w:rPr>
+                </w:r>
+                <w:r>
+                  <w:rPr>
+                    <w:noProof/>
+                    <w:webHidden/>
+                  </w:rPr>
+                  <w:fldChar w:fldCharType="separate"/>
+                </w:r>
+                <w:r>
+                  <w:rPr>
+                    <w:noProof/>
+                    <w:webHidden/>
+                  </w:rPr>
+                  <w:t>14</w:t>
                 </w:r>
                 <w:r>
                   <w:rPr>
@@ -1407,20 +1475,10 @@
     </w:p>
     <w:p>
       <w:pPr>
-        <w:rPr>
-          <w:rFonts w:asciiTheme="majorHAnsi" w:eastAsiaTheme="majorEastAsia" w:hAnsiTheme="majorHAnsi" w:cstheme="majorBidi"/>
-          <w:sz w:val="36"/>
-          <w:szCs w:val="36"/>
-          <w:lang w:eastAsia="ja-JP"/>
-        </w:rPr>
-      </w:pPr>
-    </w:p>
-    <w:p>
-      <w:pPr>
         <w:pStyle w:val="Title"/>
         <w:outlineLvl w:val="0"/>
       </w:pPr>
-      <w:bookmarkStart w:id="0" w:name="_Toc391990641"/>
+      <w:bookmarkStart w:id="0" w:name="_Toc391996669"/>
       <w:r>
         <w:lastRenderedPageBreak/>
         <w:t>Introduction</w:t>
@@ -1607,7 +1665,7 @@
         <w:pStyle w:val="Title"/>
         <w:outlineLvl w:val="0"/>
       </w:pPr>
-      <w:bookmarkStart w:id="1" w:name="_Toc391990642"/>
+      <w:bookmarkStart w:id="1" w:name="_Toc391996670"/>
       <w:r>
         <w:lastRenderedPageBreak/>
         <w:t>Multiplier Design</w:t>
@@ -1623,7 +1681,7 @@
           <w:szCs w:val="32"/>
         </w:rPr>
       </w:pPr>
-      <w:bookmarkStart w:id="2" w:name="_Toc391990643"/>
+      <w:bookmarkStart w:id="2" w:name="_Toc391996671"/>
       <w:r>
         <w:rPr>
           <w:sz w:val="32"/>
@@ -3778,10 +3836,10 @@
             <v:path o:extrusionok="f" gradientshapeok="t" o:connecttype="rect"/>
             <o:lock v:ext="edit" aspectratio="t"/>
           </v:shapetype>
-          <v:shape id="_x0000_i1025" type="#_x0000_t75" style="width:467.25pt;height:149.25pt" o:ole="">
+          <v:shape id="_x0000_i1025" type="#_x0000_t75" style="width:467.7pt;height:149.2pt" o:ole="">
             <v:imagedata r:id="rId10" o:title=""/>
           </v:shape>
-          <o:OLEObject Type="Embed" ProgID="Visio.Drawing.11" ShapeID="_x0000_i1025" DrawAspect="Content" ObjectID="_1465737146" r:id="rId11"/>
+          <o:OLEObject Type="Embed" ProgID="Visio.Drawing.11" ShapeID="_x0000_i1025" DrawAspect="Content" ObjectID="_1465738610" r:id="rId11"/>
         </w:object>
       </w:r>
       <w:r>
@@ -3829,10 +3887,10 @@
       </w:pPr>
       <w:r>
         <w:object w:dxaOrig="14995" w:dyaOrig="4859">
-          <v:shape id="_x0000_i1026" type="#_x0000_t75" style="width:468pt;height:151.5pt" o:ole="">
+          <v:shape id="_x0000_i1026" type="#_x0000_t75" style="width:467.7pt;height:151.8pt" o:ole="">
             <v:imagedata r:id="rId12" o:title=""/>
           </v:shape>
-          <o:OLEObject Type="Embed" ProgID="Visio.Drawing.11" ShapeID="_x0000_i1026" DrawAspect="Content" ObjectID="_1465737147" r:id="rId13"/>
+          <o:OLEObject Type="Embed" ProgID="Visio.Drawing.11" ShapeID="_x0000_i1026" DrawAspect="Content" ObjectID="_1465738611" r:id="rId13"/>
         </w:object>
       </w:r>
       <w:r>
@@ -3917,10 +3975,10 @@
       </w:pPr>
       <w:r>
         <w:object w:dxaOrig="14995" w:dyaOrig="5034">
-          <v:shape id="_x0000_i1027" type="#_x0000_t75" style="width:468pt;height:156.75pt" o:ole="">
+          <v:shape id="_x0000_i1027" type="#_x0000_t75" style="width:467.7pt;height:156.95pt" o:ole="">
             <v:imagedata r:id="rId14" o:title=""/>
           </v:shape>
-          <o:OLEObject Type="Embed" ProgID="Visio.Drawing.11" ShapeID="_x0000_i1027" DrawAspect="Content" ObjectID="_1465737148" r:id="rId15"/>
+          <o:OLEObject Type="Embed" ProgID="Visio.Drawing.11" ShapeID="_x0000_i1027" DrawAspect="Content" ObjectID="_1465738612" r:id="rId15"/>
         </w:object>
       </w:r>
       <w:r>
@@ -3953,10 +4011,10 @@
       </w:pPr>
       <w:r>
         <w:object w:dxaOrig="8778" w:dyaOrig="1094">
-          <v:shape id="_x0000_i1028" type="#_x0000_t75" style="width:438.75pt;height:54.75pt" o:ole="">
+          <v:shape id="_x0000_i1028" type="#_x0000_t75" style="width:439.15pt;height:54.5pt" o:ole="">
             <v:imagedata r:id="rId16" o:title=""/>
           </v:shape>
-          <o:OLEObject Type="Embed" ProgID="Visio.Drawing.11" ShapeID="_x0000_i1028" DrawAspect="Content" ObjectID="_1465737149" r:id="rId17"/>
+          <o:OLEObject Type="Embed" ProgID="Visio.Drawing.11" ShapeID="_x0000_i1028" DrawAspect="Content" ObjectID="_1465738613" r:id="rId17"/>
         </w:object>
       </w:r>
       <w:r>
@@ -5316,7 +5374,7 @@
         <w:pStyle w:val="Title"/>
         <w:outlineLvl w:val="0"/>
       </w:pPr>
-      <w:bookmarkStart w:id="3" w:name="_Toc391990644"/>
+      <w:bookmarkStart w:id="3" w:name="_Toc391996672"/>
       <w:r>
         <w:lastRenderedPageBreak/>
         <w:t>Simulation Results</w:t>
@@ -5413,7 +5471,7 @@
           <w:szCs w:val="32"/>
         </w:rPr>
       </w:pPr>
-      <w:bookmarkStart w:id="4" w:name="_Toc391990645"/>
+      <w:bookmarkStart w:id="4" w:name="_Toc391996673"/>
       <w:r>
         <w:rPr>
           <w:sz w:val="32"/>
@@ -5440,10 +5498,10 @@
       </w:pPr>
       <w:r>
         <w:object w:dxaOrig="13764" w:dyaOrig="11071">
-          <v:shape id="_x0000_i1029" type="#_x0000_t75" style="width:468pt;height:376.5pt" o:ole="">
+          <v:shape id="_x0000_i1029" type="#_x0000_t75" style="width:467.7pt;height:376.2pt" o:ole="">
             <v:imagedata r:id="rId19" o:title=""/>
           </v:shape>
-          <o:OLEObject Type="Embed" ProgID="Visio.Drawing.11" ShapeID="_x0000_i1029" DrawAspect="Content" ObjectID="_1465737150" r:id="rId20"/>
+          <o:OLEObject Type="Embed" ProgID="Visio.Drawing.11" ShapeID="_x0000_i1029" DrawAspect="Content" ObjectID="_1465738614" r:id="rId20"/>
         </w:object>
       </w:r>
     </w:p>
@@ -5503,7 +5561,7 @@
           <w:szCs w:val="32"/>
         </w:rPr>
       </w:pPr>
-      <w:bookmarkStart w:id="5" w:name="_Toc391990646"/>
+      <w:bookmarkStart w:id="5" w:name="_Toc391996674"/>
       <w:r>
         <w:rPr>
           <w:sz w:val="32"/>
@@ -5832,7 +5890,7 @@
           <w:szCs w:val="32"/>
         </w:rPr>
       </w:pPr>
-      <w:bookmarkStart w:id="6" w:name="_Toc391990647"/>
+      <w:bookmarkStart w:id="6" w:name="_Toc391996675"/>
       <w:r>
         <w:rPr>
           <w:sz w:val="32"/>
@@ -6047,7 +6105,7 @@
           <w:szCs w:val="32"/>
         </w:rPr>
       </w:pPr>
-      <w:bookmarkStart w:id="7" w:name="_Toc391990648"/>
+      <w:bookmarkStart w:id="7" w:name="_Toc391996676"/>
       <w:r>
         <w:rPr>
           <w:sz w:val="32"/>
@@ -6196,7 +6254,7 @@
           <w:szCs w:val="32"/>
         </w:rPr>
       </w:pPr>
-      <w:bookmarkStart w:id="8" w:name="_Toc391990649"/>
+      <w:bookmarkStart w:id="8" w:name="_Toc391996677"/>
       <w:r>
         <w:rPr>
           <w:sz w:val="32"/>
@@ -6216,7 +6274,7 @@
           <w:szCs w:val="26"/>
         </w:rPr>
       </w:pPr>
-      <w:bookmarkStart w:id="9" w:name="_Toc391990650"/>
+      <w:bookmarkStart w:id="9" w:name="_Toc391996678"/>
       <w:r>
         <w:rPr>
           <w:rStyle w:val="IntenseEmphasis"/>
@@ -6292,7 +6350,7 @@
           <w:szCs w:val="26"/>
         </w:rPr>
       </w:pPr>
-      <w:bookmarkStart w:id="10" w:name="_Toc391990651"/>
+      <w:bookmarkStart w:id="10" w:name="_Toc391996679"/>
       <w:r>
         <w:rPr>
           <w:rStyle w:val="IntenseEmphasis"/>
@@ -6320,7 +6378,7 @@
           <w:szCs w:val="32"/>
         </w:rPr>
       </w:pPr>
-      <w:bookmarkStart w:id="11" w:name="_Toc391990652"/>
+      <w:bookmarkStart w:id="11" w:name="_Toc391996680"/>
       <w:r>
         <w:rPr>
           <w:sz w:val="32"/>
@@ -6668,8 +6726,10 @@
         <w:t>Table 4</w:t>
       </w:r>
     </w:p>
-    <w:p>
-      <w:r>
+    <w:p/>
+    <w:p>
+      <w:r>
+        <w:lastRenderedPageBreak/>
         <w:t>Cadence RC post synthesis results.</w:t>
       </w:r>
     </w:p>
@@ -7039,7 +7099,7 @@
         <w:pStyle w:val="Title"/>
         <w:outlineLvl w:val="0"/>
       </w:pPr>
-      <w:bookmarkStart w:id="12" w:name="_Toc391990653"/>
+      <w:bookmarkStart w:id="12" w:name="_Toc391996681"/>
       <w:r>
         <w:lastRenderedPageBreak/>
         <w:t>Directory Structure</w:t>
@@ -7069,10 +7129,10 @@
       </w:pPr>
       <w:r>
         <w:object w:dxaOrig="23484" w:dyaOrig="5338">
-          <v:shape id="_x0000_i1030" type="#_x0000_t75" style="width:460.5pt;height:105.75pt" o:ole="">
+          <v:shape id="_x0000_i1030" type="#_x0000_t75" style="width:460.55pt;height:105.75pt" o:ole="">
             <v:imagedata r:id="rId23" o:title=""/>
           </v:shape>
-          <o:OLEObject Type="Embed" ProgID="Visio.Drawing.11" ShapeID="_x0000_i1030" DrawAspect="Content" ObjectID="_1465737151" r:id="rId24"/>
+          <o:OLEObject Type="Embed" ProgID="Visio.Drawing.11" ShapeID="_x0000_i1030" DrawAspect="Content" ObjectID="_1465738615" r:id="rId24"/>
         </w:object>
       </w:r>
     </w:p>
@@ -7194,8 +7254,6 @@
         </w:rPr>
         <w:t>sim.tcl =&gt; modelsim simulation script.</w:t>
       </w:r>
-      <w:bookmarkStart w:id="13" w:name="_GoBack"/>
-      <w:bookmarkEnd w:id="13"/>
     </w:p>
     <w:p>
       <w:pPr>
@@ -7735,12 +7793,200 @@
     <w:p>
       <w:pPr>
         <w:rPr>
-          <w:rFonts w:asciiTheme="majorHAnsi" w:eastAsiaTheme="majorEastAsia" w:hAnsiTheme="majorHAnsi" w:cstheme="majorBidi"/>
-          <w:sz w:val="36"/>
-          <w:szCs w:val="36"/>
-          <w:lang w:eastAsia="ja-JP"/>
-        </w:rPr>
-      </w:pPr>
+          <w:rFonts w:cstheme="minorHAnsi"/>
+        </w:rPr>
+      </w:pPr>
+    </w:p>
+    <w:p>
+      <w:pPr>
+        <w:rPr>
+          <w:rFonts w:cstheme="minorHAnsi"/>
+        </w:rPr>
+      </w:pPr>
+    </w:p>
+    <w:p>
+      <w:pPr>
+        <w:rPr>
+          <w:rFonts w:cstheme="minorHAnsi"/>
+        </w:rPr>
+      </w:pPr>
+    </w:p>
+    <w:p>
+      <w:pPr>
+        <w:rPr>
+          <w:rFonts w:cstheme="minorHAnsi"/>
+        </w:rPr>
+      </w:pPr>
+    </w:p>
+    <w:p>
+      <w:pPr>
+        <w:rPr>
+          <w:rFonts w:cstheme="minorHAnsi"/>
+        </w:rPr>
+      </w:pPr>
+    </w:p>
+    <w:p>
+      <w:pPr>
+        <w:rPr>
+          <w:rFonts w:cstheme="minorHAnsi"/>
+        </w:rPr>
+      </w:pPr>
+    </w:p>
+    <w:p>
+      <w:pPr>
+        <w:rPr>
+          <w:rFonts w:cstheme="minorHAnsi"/>
+        </w:rPr>
+      </w:pPr>
+    </w:p>
+    <w:p>
+      <w:pPr>
+        <w:rPr>
+          <w:rFonts w:cstheme="minorHAnsi"/>
+        </w:rPr>
+      </w:pPr>
+    </w:p>
+    <w:p>
+      <w:pPr>
+        <w:rPr>
+          <w:rFonts w:cstheme="minorHAnsi"/>
+        </w:rPr>
+      </w:pPr>
+    </w:p>
+    <w:p>
+      <w:pPr>
+        <w:rPr>
+          <w:rFonts w:cstheme="minorHAnsi"/>
+        </w:rPr>
+      </w:pPr>
+    </w:p>
+    <w:p>
+      <w:pPr>
+        <w:rPr>
+          <w:rFonts w:cstheme="minorHAnsi"/>
+        </w:rPr>
+      </w:pPr>
+    </w:p>
+    <w:p>
+      <w:pPr>
+        <w:rPr>
+          <w:rFonts w:cstheme="minorHAnsi"/>
+        </w:rPr>
+      </w:pPr>
+    </w:p>
+    <w:p>
+      <w:pPr>
+        <w:rPr>
+          <w:rFonts w:cstheme="minorHAnsi"/>
+        </w:rPr>
+      </w:pPr>
+    </w:p>
+    <w:p>
+      <w:pPr>
+        <w:rPr>
+          <w:rFonts w:cstheme="minorHAnsi"/>
+        </w:rPr>
+      </w:pPr>
+    </w:p>
+    <w:p>
+      <w:pPr>
+        <w:rPr>
+          <w:rFonts w:cstheme="minorHAnsi"/>
+        </w:rPr>
+      </w:pPr>
+    </w:p>
+    <w:p>
+      <w:pPr>
+        <w:rPr>
+          <w:rFonts w:cstheme="minorHAnsi"/>
+        </w:rPr>
+      </w:pPr>
+    </w:p>
+    <w:p>
+      <w:pPr>
+        <w:rPr>
+          <w:rFonts w:cstheme="minorHAnsi"/>
+        </w:rPr>
+      </w:pPr>
+    </w:p>
+    <w:p>
+      <w:pPr>
+        <w:rPr>
+          <w:rFonts w:cstheme="minorHAnsi"/>
+        </w:rPr>
+      </w:pPr>
+    </w:p>
+    <w:p>
+      <w:pPr>
+        <w:rPr>
+          <w:rFonts w:cstheme="minorHAnsi"/>
+        </w:rPr>
+      </w:pPr>
+    </w:p>
+    <w:p>
+      <w:pPr>
+        <w:rPr>
+          <w:rFonts w:cstheme="minorHAnsi"/>
+        </w:rPr>
+      </w:pPr>
+    </w:p>
+    <w:p>
+      <w:pPr>
+        <w:rPr>
+          <w:rFonts w:cstheme="minorHAnsi"/>
+        </w:rPr>
+      </w:pPr>
+    </w:p>
+    <w:p>
+      <w:pPr>
+        <w:pStyle w:val="Title"/>
+        <w:outlineLvl w:val="0"/>
+      </w:pPr>
+      <w:bookmarkStart w:id="13" w:name="_Toc391996682"/>
+      <w:r>
+        <w:lastRenderedPageBreak/>
+        <w:t>Ve</w:t>
+      </w:r>
+      <w:bookmarkStart w:id="14" w:name="_GoBack"/>
+      <w:bookmarkEnd w:id="14"/>
+      <w:r>
+        <w:t>rsion Control</w:t>
+      </w:r>
+      <w:bookmarkEnd w:id="13"/>
+    </w:p>
+    <w:p>
+      <w:r>
+        <w:t xml:space="preserve">We have used </w:t>
+      </w:r>
+      <w:r>
+        <w:t>“</w:t>
+      </w:r>
+      <w:r>
+        <w:rPr>
+          <w:i/>
+          <w:iCs/>
+        </w:rPr>
+        <w:t>git</w:t>
+      </w:r>
+      <w:r>
+        <w:rPr>
+          <w:i/>
+          <w:iCs/>
+        </w:rPr>
+        <w:t>”</w:t>
+      </w:r>
+      <w:r>
+        <w:t xml:space="preserve"> for version control. The URL to the </w:t>
+      </w:r>
+      <w:r>
+        <w:t xml:space="preserve">remote </w:t>
+      </w:r>
+      <w:r>
+        <w:t xml:space="preserve">repository is </w:t>
+      </w:r>
+      <w:r>
+        <w:t>https://github.com/aelhosiny/ece612_project</w:t>
+      </w:r>
     </w:p>
     <w:sectPr>
       <w:footerReference w:type="default" r:id="rId25"/>
@@ -7847,7 +8093,7 @@
                 <w:bCs/>
                 <w:noProof/>
               </w:rPr>
-              <w:t>12</w:t>
+              <w:t>13</w:t>
             </w:r>
             <w:r>
               <w:rPr>
@@ -7892,7 +8138,7 @@
                 <w:bCs/>
                 <w:noProof/>
               </w:rPr>
-              <w:t>13</w:t>
+              <w:t>14</w:t>
             </w:r>
             <w:r>
               <w:rPr>
@@ -9908,6 +10154,7 @@
     <w:rsid w:val="00004839"/>
     <w:rsid w:val="00046A77"/>
     <w:rsid w:val="000B31A3"/>
+    <w:rsid w:val="006225C0"/>
     <w:rsid w:val="00666346"/>
     <w:rsid w:val="007B3041"/>
     <w:rsid w:val="007E6656"/>
@@ -9918,6 +10165,7 @@
     <w:rsid w:val="00BF2597"/>
     <w:rsid w:val="00CB727E"/>
     <w:rsid w:val="00E31698"/>
+    <w:rsid w:val="00F75E58"/>
   </w:rsids>
   <m:mathPr>
     <m:mathFont m:val="Cambria Math"/>
@@ -10790,7 +11038,7 @@
 </file>
 
 <file path=customXml/itemProps2.xml><?xml version="1.0" encoding="utf-8"?>
-<ds:datastoreItem xmlns:ds="http://schemas.openxmlformats.org/officeDocument/2006/customXml" ds:itemID="{D2FE4EFC-CF33-4CE3-BCB6-80BFC687CA7D}">
+<ds:datastoreItem xmlns:ds="http://schemas.openxmlformats.org/officeDocument/2006/customXml" ds:itemID="{972EA052-9EA6-46F2-89F7-F57B3185438C}">
   <ds:schemaRefs>
     <ds:schemaRef ds:uri="http://schemas.openxmlformats.org/officeDocument/2006/bibliography"/>
   </ds:schemaRefs>

</xml_diff>